<commit_message>
Refactor: flyttet cmd_efficiency og cmd_session til egne filer 🚧 TODO: koble args.func(args) og test efficiency --dry-run
</commit_message>
<xml_diff>
--- a/docs/Workflow/Workflow.docx
+++ b/docs/Workflow/Workflow.docx
@@ -93,22 +93,28 @@
           <w:bCs/>
         </w:rPr>
         <w:br/>
-      </w:r>
-      <w:proofErr w:type="gramStart"/>
-      <w:r>
-        <w:rPr>
-          <w:b/>
-          <w:bCs/>
-        </w:rPr>
         <w:t>Implementer</w:t>
       </w:r>
-      <w:proofErr w:type="gramEnd"/>
-      <w:r>
-        <w:rPr>
-          <w:b/>
-          <w:bCs/>
-        </w:rPr>
-        <w:t xml:space="preserve"> S1B — No-watt fallback &amp; policy (</w:t>
+      <w:r>
+        <w:rPr>
+          <w:b/>
+          <w:bCs/>
+        </w:rPr>
+        <w:t xml:space="preserve"> Sprint 2 </w:t>
+      </w:r>
+      <w:r>
+        <w:rPr>
+          <w:b/>
+          <w:bCs/>
+        </w:rPr>
+        <w:t xml:space="preserve"> </w:t>
+      </w:r>
+      <w:r>
+        <w:rPr>
+          <w:b/>
+          <w:bCs/>
+        </w:rPr>
+        <w:t>Vær &amp; profiler (</w:t>
       </w:r>
       <w:r>
         <w:rPr>
@@ -116,17 +122,23 @@
           <w:b/>
           <w:bCs/>
         </w:rPr>
-        <w:t>⚠️</w:t>
-      </w:r>
-      <w:r>
-        <w:rPr>
-          <w:b/>
-          <w:bCs/>
-        </w:rPr>
-        <w:t xml:space="preserve">) i </w:t>
+        <w:t>🌤️</w:t>
+      </w:r>
+      <w:r>
+        <w:rPr>
+          <w:b/>
+          <w:bCs/>
+        </w:rPr>
+        <w:t xml:space="preserve">) </w:t>
+      </w:r>
+      <w:r>
+        <w:rPr>
+          <w:b/>
+          <w:bCs/>
+        </w:rPr>
+        <w:t xml:space="preserve">i </w:t>
       </w:r>
       <w:proofErr w:type="spellStart"/>
-      <w:proofErr w:type="gramStart"/>
       <w:r>
         <w:rPr>
           <w:b/>
@@ -149,7 +161,6 @@
         </w:rPr>
         <w:t>`</w:t>
       </w:r>
-      <w:proofErr w:type="gramEnd"/>
     </w:p>
     <w:p>
       <w:pPr>
@@ -397,88 +408,62 @@
     </w:p>
     <w:p>
       <w:pPr>
-        <w:numPr>
-          <w:ilvl w:val="0"/>
-          <w:numId w:val="51"/>
-        </w:numPr>
-        <w:rPr>
-          <w:b/>
-          <w:bCs/>
-        </w:rPr>
-      </w:pPr>
-      <w:r>
-        <w:rPr>
-          <w:b/>
-          <w:bCs/>
-        </w:rPr>
-        <w:t xml:space="preserve">Økter uten </w:t>
-      </w:r>
-      <w:proofErr w:type="spellStart"/>
-      <w:r>
-        <w:rPr>
-          <w:b/>
-          <w:bCs/>
-        </w:rPr>
-        <w:t>power</w:t>
-      </w:r>
-      <w:proofErr w:type="spellEnd"/>
-      <w:r>
-        <w:rPr>
-          <w:b/>
-          <w:bCs/>
-        </w:rPr>
-        <w:t xml:space="preserve"> eller </w:t>
-      </w:r>
-      <w:proofErr w:type="spellStart"/>
-      <w:r>
-        <w:rPr>
-          <w:b/>
-          <w:bCs/>
-        </w:rPr>
-        <w:t>device_watts</w:t>
-      </w:r>
-      <w:proofErr w:type="spellEnd"/>
-      <w:r>
-        <w:rPr>
-          <w:b/>
-          <w:bCs/>
-        </w:rPr>
-        <w:t>=False rutes til mode="</w:t>
-      </w:r>
-      <w:proofErr w:type="spellStart"/>
-      <w:r>
-        <w:rPr>
-          <w:b/>
-          <w:bCs/>
-        </w:rPr>
-        <w:t>hr_only</w:t>
-      </w:r>
-      <w:proofErr w:type="spellEnd"/>
-      <w:r>
-        <w:rPr>
-          <w:b/>
-          <w:bCs/>
-        </w:rPr>
-        <w:t>" i analysert JSON.</w:t>
+        <w:rPr>
+          <w:b/>
+          <w:bCs/>
+        </w:rPr>
+      </w:pPr>
+      <w:r>
+        <w:rPr>
+          <w:b/>
+          <w:bCs/>
+        </w:rPr>
+        <w:t>1.</w:t>
+      </w:r>
+      <w:r>
+        <w:rPr>
+          <w:b/>
+          <w:bCs/>
+        </w:rPr>
+        <w:t xml:space="preserve">- </w:t>
+      </w:r>
+      <w:proofErr w:type="gramStart"/>
+      <w:r>
+        <w:rPr>
+          <w:b/>
+          <w:bCs/>
+        </w:rPr>
+        <w:t>Implementere</w:t>
+      </w:r>
+      <w:proofErr w:type="gramEnd"/>
+      <w:r>
+        <w:rPr>
+          <w:b/>
+          <w:bCs/>
+        </w:rPr>
+        <w:t xml:space="preserve"> wattberegning v1 med værdata og sykkeltype som input.</w:t>
       </w:r>
     </w:p>
     <w:p>
       <w:pPr>
-        <w:numPr>
-          <w:ilvl w:val="0"/>
-          <w:numId w:val="51"/>
-        </w:numPr>
-        <w:rPr>
-          <w:b/>
-          <w:bCs/>
-        </w:rPr>
-      </w:pPr>
-      <w:r>
-        <w:rPr>
-          <w:b/>
-          <w:bCs/>
-        </w:rPr>
-        <w:t xml:space="preserve">Rust </w:t>
+        <w:rPr>
+          <w:b/>
+          <w:bCs/>
+        </w:rPr>
+      </w:pPr>
+      <w:r>
+        <w:rPr>
+          <w:b/>
+          <w:bCs/>
+        </w:rPr>
+        <w:t>2.</w:t>
+      </w:r>
+      <w:r>
+        <w:rPr>
+          <w:b/>
+          <w:bCs/>
+        </w:rPr>
+        <w:t xml:space="preserve">- Utvide Rust-funksjonene, teste med </w:t>
       </w:r>
       <w:proofErr w:type="spellStart"/>
       <w:r>
@@ -486,7 +471,7 @@
           <w:b/>
           <w:bCs/>
         </w:rPr>
-        <w:t>analyzer</w:t>
+        <w:t>golden</w:t>
       </w:r>
       <w:proofErr w:type="spellEnd"/>
       <w:r>
@@ -494,58 +479,38 @@
           <w:b/>
           <w:bCs/>
         </w:rPr>
-        <w:t>-test bekrefter mode="</w:t>
-      </w:r>
-      <w:proofErr w:type="spellStart"/>
-      <w:r>
-        <w:rPr>
-          <w:b/>
-          <w:bCs/>
-        </w:rPr>
-        <w:t>hr_only</w:t>
-      </w:r>
-      <w:proofErr w:type="spellEnd"/>
-      <w:r>
-        <w:rPr>
-          <w:b/>
-          <w:bCs/>
-        </w:rPr>
-        <w:t xml:space="preserve">"; ingen </w:t>
-      </w:r>
-      <w:proofErr w:type="spellStart"/>
-      <w:r>
-        <w:rPr>
-          <w:b/>
-          <w:bCs/>
-        </w:rPr>
-        <w:t>panic</w:t>
-      </w:r>
-      <w:proofErr w:type="spellEnd"/>
-      <w:r>
-        <w:rPr>
-          <w:b/>
-          <w:bCs/>
-        </w:rPr>
-        <w:t>.</w:t>
+        <w:t xml:space="preserve"> tests + </w:t>
+      </w:r>
+      <w:proofErr w:type="gramStart"/>
+      <w:r>
+        <w:rPr>
+          <w:b/>
+          <w:bCs/>
+        </w:rPr>
+        <w:t>live</w:t>
+      </w:r>
+      <w:proofErr w:type="gramEnd"/>
+      <w:r>
+        <w:rPr>
+          <w:b/>
+          <w:bCs/>
+        </w:rPr>
+        <w:t xml:space="preserve"> økter.</w:t>
       </w:r>
     </w:p>
     <w:p>
       <w:pPr>
-        <w:numPr>
-          <w:ilvl w:val="0"/>
-          <w:numId w:val="51"/>
-        </w:numPr>
-        <w:rPr>
-          <w:b/>
-          <w:bCs/>
-        </w:rPr>
-      </w:pPr>
-      <w:r>
-        <w:rPr>
-          <w:b/>
-          <w:bCs/>
-        </w:rPr>
-        <w:t xml:space="preserve">Strukturert WARN med </w:t>
+        <w:rPr>
+          <w:b/>
+          <w:bCs/>
+        </w:rPr>
+      </w:pPr>
+      <w:r>
+        <w:rPr>
+          <w:b/>
+          <w:bCs/>
+        </w:rPr>
+        <w:t xml:space="preserve">3. </w:t>
       </w:r>
       <w:proofErr w:type="spellStart"/>
       <w:r>
@@ -553,7 +518,7 @@
           <w:b/>
           <w:bCs/>
         </w:rPr>
-        <w:t>no_power_reason</w:t>
+        <w:t>Perf</w:t>
       </w:r>
       <w:proofErr w:type="spellEnd"/>
       <w:r>
@@ -561,7 +526,7 @@
           <w:b/>
           <w:bCs/>
         </w:rPr>
-        <w:t xml:space="preserve"> ("</w:t>
+        <w:t>-sjekk (</w:t>
       </w:r>
       <w:proofErr w:type="spellStart"/>
       <w:r>
@@ -569,7 +534,7 @@
           <w:b/>
           <w:bCs/>
         </w:rPr>
-        <w:t>no_power_stream</w:t>
+        <w:t>idempotens</w:t>
       </w:r>
       <w:proofErr w:type="spellEnd"/>
       <w:r>
@@ -577,93 +542,44 @@
           <w:b/>
           <w:bCs/>
         </w:rPr>
-        <w:t>" | "</w:t>
-      </w:r>
-      <w:proofErr w:type="spellStart"/>
-      <w:r>
-        <w:rPr>
-          <w:b/>
-          <w:bCs/>
-        </w:rPr>
-        <w:t>device_watts_false</w:t>
-      </w:r>
-      <w:proofErr w:type="spellEnd"/>
-      <w:r>
-        <w:rPr>
-          <w:b/>
-          <w:bCs/>
-        </w:rPr>
-        <w:t>").</w:t>
+        <w:t>, kaldstart &lt; 3s).</w:t>
       </w:r>
     </w:p>
     <w:p>
       <w:pPr>
-        <w:numPr>
-          <w:ilvl w:val="0"/>
-          <w:numId w:val="51"/>
-        </w:numPr>
-        <w:rPr>
-          <w:b/>
-          <w:bCs/>
-        </w:rPr>
-      </w:pPr>
-      <w:r>
-        <w:rPr>
-          <w:b/>
-          <w:bCs/>
-        </w:rPr>
-        <w:t xml:space="preserve">Tellere: </w:t>
-      </w:r>
-      <w:proofErr w:type="spellStart"/>
-      <w:r>
-        <w:rPr>
-          <w:b/>
-          <w:bCs/>
-        </w:rPr>
-        <w:t>sessions_no_power_total</w:t>
-      </w:r>
-      <w:proofErr w:type="spellEnd"/>
-      <w:r>
-        <w:rPr>
-          <w:b/>
-          <w:bCs/>
-        </w:rPr>
-        <w:t xml:space="preserve">, </w:t>
-      </w:r>
-      <w:proofErr w:type="spellStart"/>
-      <w:r>
-        <w:rPr>
-          <w:b/>
-          <w:bCs/>
-        </w:rPr>
-        <w:t>sessions_device_watts_false_total</w:t>
-      </w:r>
-      <w:proofErr w:type="spellEnd"/>
-      <w:r>
-        <w:rPr>
-          <w:b/>
-          <w:bCs/>
-        </w:rPr>
-        <w:t>.</w:t>
+        <w:rPr>
+          <w:b/>
+          <w:bCs/>
+        </w:rPr>
+      </w:pPr>
+      <w:r>
+        <w:rPr>
+          <w:b/>
+          <w:bCs/>
+        </w:rPr>
+        <w:t>4. O</w:t>
+      </w:r>
+      <w:r>
+        <w:rPr>
+          <w:b/>
+          <w:bCs/>
+        </w:rPr>
+        <w:t>ppdater CGS score til v1.1 når implementasjonen fungerer og er testet.</w:t>
       </w:r>
     </w:p>
     <w:p>
       <w:pPr>
-        <w:numPr>
-          <w:ilvl w:val="0"/>
-          <w:numId w:val="51"/>
-        </w:numPr>
-        <w:rPr>
-          <w:b/>
-          <w:bCs/>
-        </w:rPr>
-      </w:pPr>
-      <w:r>
-        <w:rPr>
-          <w:b/>
-          <w:bCs/>
-        </w:rPr>
-        <w:t xml:space="preserve">Dry-run </w:t>
+        <w:rPr>
+          <w:b/>
+          <w:bCs/>
+        </w:rPr>
+      </w:pPr>
+      <w:r>
+        <w:rPr>
+          <w:b/>
+          <w:bCs/>
+        </w:rPr>
+        <w:t xml:space="preserve">NBNB vi skal ikke gjøre noe med </w:t>
       </w:r>
       <w:proofErr w:type="spellStart"/>
       <w:r>
@@ -671,7 +587,7 @@
           <w:b/>
           <w:bCs/>
         </w:rPr>
-        <w:t>publish</w:t>
+        <w:t>Cli</w:t>
       </w:r>
       <w:proofErr w:type="spellEnd"/>
       <w:r>
@@ -679,27 +595,46 @@
           <w:b/>
           <w:bCs/>
         </w:rPr>
-        <w:t xml:space="preserve"> skriver: “Ingen effekt-data registrert – enkelte metrikker begrenset.”</w:t>
+        <w:t xml:space="preserve"> eller </w:t>
+      </w:r>
+      <w:proofErr w:type="spellStart"/>
+      <w:r>
+        <w:rPr>
+          <w:b/>
+          <w:bCs/>
+        </w:rPr>
+        <w:t>Frontend</w:t>
+      </w:r>
+      <w:proofErr w:type="spellEnd"/>
+      <w:r>
+        <w:rPr>
+          <w:b/>
+          <w:bCs/>
+        </w:rPr>
+        <w:t xml:space="preserve"> i denne sprinten det kommer senere. </w:t>
       </w:r>
     </w:p>
     <w:p>
       <w:pPr>
-        <w:numPr>
-          <w:ilvl w:val="0"/>
-          <w:numId w:val="51"/>
-        </w:numPr>
-        <w:rPr>
-          <w:b/>
-          <w:bCs/>
-        </w:rPr>
-      </w:pPr>
+        <w:rPr>
+          <w:b/>
+          <w:bCs/>
+        </w:rPr>
+      </w:pPr>
+      <w:r>
+        <w:rPr>
+          <w:b/>
+          <w:bCs/>
+        </w:rPr>
+        <w:t xml:space="preserve">HUSK: </w:t>
+      </w:r>
       <w:proofErr w:type="spellStart"/>
       <w:r>
         <w:rPr>
           <w:b/>
           <w:bCs/>
         </w:rPr>
-        <w:t>Pytest</w:t>
+        <w:t>Git</w:t>
       </w:r>
       <w:proofErr w:type="spellEnd"/>
       <w:r>
@@ -707,7 +642,7 @@
           <w:b/>
           <w:bCs/>
         </w:rPr>
-        <w:t xml:space="preserve"> </w:t>
+        <w:t xml:space="preserve"> hygiene: .</w:t>
       </w:r>
       <w:proofErr w:type="spellStart"/>
       <w:r>
@@ -715,7 +650,7 @@
           <w:b/>
           <w:bCs/>
         </w:rPr>
-        <w:t>fixture</w:t>
+        <w:t>gitignore</w:t>
       </w:r>
       <w:proofErr w:type="spellEnd"/>
       <w:r>
@@ -723,7 +658,7 @@
           <w:b/>
           <w:bCs/>
         </w:rPr>
-        <w:t xml:space="preserve">: økt uten watt (inkl. variant </w:t>
+        <w:t xml:space="preserve"> skjuler </w:t>
       </w:r>
       <w:proofErr w:type="spellStart"/>
       <w:r>
@@ -731,7 +666,7 @@
           <w:b/>
           <w:bCs/>
         </w:rPr>
-        <w:t>device_watts</w:t>
+        <w:t>secrets</w:t>
       </w:r>
       <w:proofErr w:type="spellEnd"/>
       <w:r>
@@ -739,27 +674,15 @@
           <w:b/>
           <w:bCs/>
         </w:rPr>
-        <w:t>=False).</w:t>
-      </w:r>
-    </w:p>
-    <w:p>
-      <w:pPr>
-        <w:numPr>
-          <w:ilvl w:val="0"/>
-          <w:numId w:val="51"/>
-        </w:numPr>
-        <w:rPr>
-          <w:b/>
-          <w:bCs/>
-        </w:rPr>
-      </w:pPr>
+        <w:t>/</w:t>
+      </w:r>
       <w:proofErr w:type="spellStart"/>
       <w:r>
         <w:rPr>
           <w:b/>
           <w:bCs/>
         </w:rPr>
-        <w:t>Git</w:t>
+        <w:t>state</w:t>
       </w:r>
       <w:proofErr w:type="spellEnd"/>
       <w:r>
@@ -767,7 +690,55 @@
           <w:b/>
           <w:bCs/>
         </w:rPr>
-        <w:t xml:space="preserve"> hygiene</w:t>
+        <w:t>; eksempelfiler (</w:t>
+      </w:r>
+      <w:proofErr w:type="spellStart"/>
+      <w:r>
+        <w:rPr>
+          <w:b/>
+          <w:bCs/>
+        </w:rPr>
+        <w:t>sample.json</w:t>
+      </w:r>
+      <w:proofErr w:type="spellEnd"/>
+      <w:r>
+        <w:rPr>
+          <w:b/>
+          <w:bCs/>
+        </w:rPr>
+        <w:t xml:space="preserve"> / *_example.py) ligger i </w:t>
+      </w:r>
+      <w:proofErr w:type="spellStart"/>
+      <w:r>
+        <w:rPr>
+          <w:b/>
+          <w:bCs/>
+        </w:rPr>
+        <w:t>repo</w:t>
+      </w:r>
+      <w:proofErr w:type="spellEnd"/>
+      <w:r>
+        <w:rPr>
+          <w:b/>
+          <w:bCs/>
+        </w:rPr>
+        <w:t>, uten sensitive data.- “</w:t>
+      </w:r>
+      <w:proofErr w:type="spellStart"/>
+      <w:r>
+        <w:rPr>
+          <w:b/>
+          <w:bCs/>
+        </w:rPr>
+        <w:t>Repo</w:t>
+      </w:r>
+      <w:proofErr w:type="spellEnd"/>
+      <w:r>
+        <w:rPr>
+          <w:b/>
+          <w:bCs/>
+        </w:rPr>
+        <w:t>-rydding planlagt</w:t>
       </w:r>
       <w:proofErr w:type="gramStart"/>
       <w:r>
@@ -792,7 +763,7 @@
           <w:b/>
           <w:bCs/>
         </w:rPr>
-        <w:t xml:space="preserve"> skjuler </w:t>
+        <w:t xml:space="preserve"> for </w:t>
       </w:r>
       <w:proofErr w:type="spellStart"/>
       <w:r>
@@ -808,7 +779,7 @@
           <w:b/>
           <w:bCs/>
         </w:rPr>
-        <w:t xml:space="preserve">/, </w:t>
+        <w:t>/</w:t>
       </w:r>
       <w:proofErr w:type="spellStart"/>
       <w:r>
@@ -824,7 +795,7 @@
           <w:b/>
           <w:bCs/>
         </w:rPr>
-        <w:t xml:space="preserve">/, cli/tokens.py; legg til cli/tokens_example.py, </w:t>
+        <w:t xml:space="preserve"> + eksempelfiler for tokens/</w:t>
       </w:r>
       <w:proofErr w:type="spellStart"/>
       <w:r>
@@ -840,113 +811,30 @@
           <w:b/>
           <w:bCs/>
         </w:rPr>
-        <w:t>/</w:t>
-      </w:r>
-      <w:proofErr w:type="spellStart"/>
-      <w:r>
-        <w:rPr>
-          <w:b/>
-          <w:bCs/>
-        </w:rPr>
-        <w:t>last_import.sample.json</w:t>
-      </w:r>
-      <w:proofErr w:type="spellEnd"/>
-      <w:r>
-        <w:rPr>
-          <w:b/>
-          <w:bCs/>
-        </w:rPr>
-        <w:t>.</w:t>
-      </w:r>
-    </w:p>
-    <w:p>
-      <w:pPr>
-        <w:rPr>
-          <w:b/>
-          <w:bCs/>
-        </w:rPr>
-      </w:pPr>
-      <w:r>
-        <w:rPr>
-          <w:b/>
-          <w:bCs/>
-        </w:rPr>
-        <w:t>Sprint-delta (mini-kontekst)</w:t>
-      </w:r>
-    </w:p>
-    <w:p>
-      <w:pPr>
-        <w:numPr>
-          <w:ilvl w:val="0"/>
-          <w:numId w:val="52"/>
-        </w:numPr>
-        <w:rPr>
-          <w:b/>
-          <w:bCs/>
-        </w:rPr>
-      </w:pPr>
-      <w:proofErr w:type="spellStart"/>
-      <w:r>
-        <w:rPr>
-          <w:b/>
-          <w:bCs/>
-        </w:rPr>
-        <w:t>Frontend</w:t>
-      </w:r>
-      <w:proofErr w:type="spellEnd"/>
-      <w:r>
-        <w:rPr>
-          <w:b/>
-          <w:bCs/>
-        </w:rPr>
-        <w:t>-varsel kommer i M8; nå kun dry-run output.</w:t>
-      </w:r>
-    </w:p>
-    <w:p>
-      <w:pPr>
-        <w:numPr>
-          <w:ilvl w:val="0"/>
-          <w:numId w:val="52"/>
-        </w:numPr>
-        <w:rPr>
-          <w:b/>
-          <w:bCs/>
-        </w:rPr>
-      </w:pPr>
-      <w:r>
-        <w:rPr>
-          <w:b/>
-          <w:bCs/>
-        </w:rPr>
-        <w:t>Standardiser strukturert logging før videre policy-arbeid.</w:t>
-      </w:r>
-    </w:p>
-    <w:p>
-      <w:pPr>
-        <w:numPr>
-          <w:ilvl w:val="0"/>
-          <w:numId w:val="52"/>
-        </w:numPr>
-        <w:rPr>
-          <w:b/>
-          <w:bCs/>
-        </w:rPr>
-      </w:pPr>
-      <w:proofErr w:type="spellStart"/>
-      <w:r>
-        <w:rPr>
-          <w:b/>
-          <w:bCs/>
-        </w:rPr>
-        <w:t>Strava-publish</w:t>
-      </w:r>
-      <w:proofErr w:type="spellEnd"/>
-      <w:r>
-        <w:rPr>
-          <w:b/>
-          <w:bCs/>
-        </w:rPr>
-        <w:t xml:space="preserve"> og CI fungerer som forventet (fra forrige sprint).</w:t>
+        <w:t>.”</w:t>
+      </w:r>
+      <w:proofErr w:type="gramStart"/>
+      <w:r>
+        <w:rPr>
+          <w:b/>
+          <w:bCs/>
+        </w:rPr>
+        <w:t>).</w:t>
+      </w:r>
+      <w:r>
+        <w:rPr>
+          <w:b/>
+          <w:bCs/>
+        </w:rPr>
+        <w:t>Sprint</w:t>
+      </w:r>
+      <w:proofErr w:type="gramEnd"/>
+      <w:r>
+        <w:rPr>
+          <w:b/>
+          <w:bCs/>
+        </w:rPr>
+        <w:t>-delta (mini-kontekst)</w:t>
       </w:r>
     </w:p>
     <w:p>
@@ -1183,7 +1071,6 @@
           <w:b/>
           <w:bCs/>
         </w:rPr>
-        <w:lastRenderedPageBreak/>
         <w:t>Tester / kommandoer (HALVFAST DEFAULT)</w:t>
       </w:r>
     </w:p>
@@ -1228,7 +1115,14 @@
           <w:b/>
           <w:bCs/>
         </w:rPr>
-        <w:t xml:space="preserve"> cli/analyze.py --dry-run --</w:t>
+        <w:t xml:space="preserve"> cli/analyze.py --dry-run </w:t>
+      </w:r>
+      <w:r>
+        <w:rPr>
+          <w:b/>
+          <w:bCs/>
+        </w:rPr>
+        <w:t>--</w:t>
       </w:r>
       <w:proofErr w:type="spellStart"/>
       <w:r>
@@ -1244,7 +1138,7 @@
           <w:b/>
           <w:bCs/>
         </w:rPr>
-        <w:t xml:space="preserve"> &lt;id-uten-watt&gt;</w:t>
+        <w:t xml:space="preserve"> &lt;id&gt;</w:t>
       </w:r>
     </w:p>
     <w:p>
@@ -1259,14 +1153,14 @@
           <w:b/>
           <w:bCs/>
         </w:rPr>
-        <w:t>Verifikasjonsplan (DoD → test) (HALVFAST DEFAULT, konkretisert for S1B)</w:t>
+        <w:t>Verifikasjonsplan (DoD → test) (HALVFAST DEFAULT, konkretisert for S2)</w:t>
       </w:r>
     </w:p>
     <w:p>
       <w:pPr>
         <w:numPr>
           <w:ilvl w:val="0"/>
-          <w:numId w:val="55"/>
+          <w:numId w:val="78"/>
         </w:numPr>
         <w:rPr>
           <w:b/>
@@ -1278,15 +1172,32 @@
           <w:b/>
           <w:bCs/>
         </w:rPr>
-        <w:t>(</w:t>
-      </w:r>
+        <w:t xml:space="preserve">(1): </w:t>
+      </w:r>
+      <w:proofErr w:type="spellStart"/>
+      <w:r>
+        <w:rPr>
+          <w:b/>
+          <w:bCs/>
+        </w:rPr>
+        <w:t>pytest</w:t>
+      </w:r>
+      <w:proofErr w:type="spellEnd"/>
+      <w:r>
+        <w:rPr>
+          <w:b/>
+          <w:bCs/>
+        </w:rPr>
+        <w:t xml:space="preserve"> repeterte kall på samme (</w:t>
+      </w:r>
+      <w:proofErr w:type="spellStart"/>
       <w:proofErr w:type="gramStart"/>
       <w:r>
         <w:rPr>
           <w:b/>
           <w:bCs/>
         </w:rPr>
-        <w:t>1)+(</w:t>
+        <w:t>lat,lon</w:t>
       </w:r>
       <w:proofErr w:type="gramEnd"/>
       <w:r>
@@ -1294,7 +1205,45 @@
           <w:b/>
           <w:bCs/>
         </w:rPr>
-        <w:t>2): Rust test core/tests/analyzer_no_watt.rs sjekker mode="</w:t>
+        <w:t>,timestamp</w:t>
+      </w:r>
+      <w:proofErr w:type="spellEnd"/>
+      <w:r>
+        <w:rPr>
+          <w:b/>
+          <w:bCs/>
+        </w:rPr>
+        <w:t xml:space="preserve">) </w:t>
+      </w:r>
+      <w:r>
+        <w:rPr>
+          <w:rFonts w:ascii="Cambria Math" w:hAnsi="Cambria Math" w:cs="Cambria Math"/>
+          <w:b/>
+          <w:bCs/>
+        </w:rPr>
+        <w:t>⇒</w:t>
+      </w:r>
+      <w:r>
+        <w:rPr>
+          <w:b/>
+          <w:bCs/>
+        </w:rPr>
+        <w:t xml:space="preserve"> </w:t>
+      </w:r>
+      <w:r>
+        <w:rPr>
+          <w:rFonts w:ascii="Aptos" w:hAnsi="Aptos" w:cs="Aptos"/>
+          <w:b/>
+          <w:bCs/>
+        </w:rPr>
+        <w:t>≥</w:t>
+      </w:r>
+      <w:r>
+        <w:rPr>
+          <w:b/>
+          <w:bCs/>
+        </w:rPr>
+        <w:t xml:space="preserve">95 % </w:t>
       </w:r>
       <w:proofErr w:type="spellStart"/>
       <w:r>
@@ -1302,7 +1251,7 @@
           <w:b/>
           <w:bCs/>
         </w:rPr>
-        <w:t>hr_only</w:t>
+        <w:t>cache</w:t>
       </w:r>
       <w:proofErr w:type="spellEnd"/>
       <w:r>
@@ -1310,7 +1259,7 @@
           <w:b/>
           <w:bCs/>
         </w:rPr>
-        <w:t xml:space="preserve">" og ingen </w:t>
+        <w:t xml:space="preserve">-hit, ingen </w:t>
       </w:r>
       <w:proofErr w:type="spellStart"/>
       <w:r>
@@ -1326,14 +1275,14 @@
           <w:b/>
           <w:bCs/>
         </w:rPr>
-        <w:t>.</w:t>
+        <w:t xml:space="preserve"> i Rust.</w:t>
       </w:r>
     </w:p>
     <w:p>
       <w:pPr>
         <w:numPr>
           <w:ilvl w:val="0"/>
-          <w:numId w:val="55"/>
+          <w:numId w:val="78"/>
         </w:numPr>
         <w:rPr>
           <w:b/>
@@ -1345,7 +1294,7 @@
           <w:b/>
           <w:bCs/>
         </w:rPr>
-        <w:t xml:space="preserve">(3): </w:t>
+        <w:t xml:space="preserve">(2): </w:t>
       </w:r>
       <w:proofErr w:type="spellStart"/>
       <w:r>
@@ -1361,7 +1310,7 @@
           <w:b/>
           <w:bCs/>
         </w:rPr>
-        <w:t xml:space="preserve"> med </w:t>
+        <w:t xml:space="preserve"> </w:t>
       </w:r>
       <w:proofErr w:type="spellStart"/>
       <w:r>
@@ -1369,7 +1318,7 @@
           <w:b/>
           <w:bCs/>
         </w:rPr>
-        <w:t>caplog</w:t>
+        <w:t>fixture</w:t>
       </w:r>
       <w:proofErr w:type="spellEnd"/>
       <w:r>
@@ -1377,7 +1326,22 @@
           <w:b/>
           <w:bCs/>
         </w:rPr>
-        <w:t xml:space="preserve"> verifiserer WARN + </w:t>
+        <w:t xml:space="preserve"> med manglende profilfelt </w:t>
+      </w:r>
+      <w:r>
+        <w:rPr>
+          <w:rFonts w:ascii="Cambria Math" w:hAnsi="Cambria Math" w:cs="Cambria Math"/>
+          <w:b/>
+          <w:bCs/>
+        </w:rPr>
+        <w:t>⇒</w:t>
+      </w:r>
+      <w:r>
+        <w:rPr>
+          <w:b/>
+          <w:bCs/>
+        </w:rPr>
+        <w:t xml:space="preserve"> </w:t>
       </w:r>
       <w:proofErr w:type="spellStart"/>
       <w:r>
@@ -1385,7 +1349,7 @@
           <w:b/>
           <w:bCs/>
         </w:rPr>
-        <w:t>no_power_reason</w:t>
+        <w:t>defaults</w:t>
       </w:r>
       <w:proofErr w:type="spellEnd"/>
       <w:r>
@@ -1393,14 +1357,14 @@
           <w:b/>
           <w:bCs/>
         </w:rPr>
-        <w:t>.</w:t>
+        <w:t xml:space="preserve"> settes + estimat=true.</w:t>
       </w:r>
     </w:p>
     <w:p>
       <w:pPr>
         <w:numPr>
           <w:ilvl w:val="0"/>
-          <w:numId w:val="55"/>
+          <w:numId w:val="78"/>
         </w:numPr>
         <w:rPr>
           <w:b/>
@@ -1412,7 +1376,8 @@
           <w:b/>
           <w:bCs/>
         </w:rPr>
-        <w:t xml:space="preserve">(4): enhetstest som verifiserer at tellerne øker for </w:t>
+        <w:lastRenderedPageBreak/>
+        <w:t xml:space="preserve">(3): enhetstest/cargo test verifiserer at </w:t>
       </w:r>
       <w:proofErr w:type="spellStart"/>
       <w:r>
@@ -1420,7 +1385,7 @@
           <w:b/>
           <w:bCs/>
         </w:rPr>
-        <w:t>no-power</w:t>
+        <w:t>weather_cache_hit_total</w:t>
       </w:r>
       <w:proofErr w:type="spellEnd"/>
       <w:r>
@@ -1428,14 +1393,30 @@
           <w:b/>
           <w:bCs/>
         </w:rPr>
-        <w:t>.</w:t>
+        <w:t xml:space="preserve"> / </w:t>
+      </w:r>
+      <w:proofErr w:type="spellStart"/>
+      <w:r>
+        <w:rPr>
+          <w:b/>
+          <w:bCs/>
+        </w:rPr>
+        <w:t>miss_total</w:t>
+      </w:r>
+      <w:proofErr w:type="spellEnd"/>
+      <w:r>
+        <w:rPr>
+          <w:b/>
+          <w:bCs/>
+        </w:rPr>
+        <w:t xml:space="preserve"> teller riktig.</w:t>
       </w:r>
     </w:p>
     <w:p>
       <w:pPr>
         <w:numPr>
           <w:ilvl w:val="0"/>
-          <w:numId w:val="55"/>
+          <w:numId w:val="78"/>
         </w:numPr>
         <w:rPr>
           <w:b/>
@@ -1447,7 +1428,7 @@
           <w:b/>
           <w:bCs/>
         </w:rPr>
-        <w:t xml:space="preserve">(5): CLI dry-run viser varseltekst i </w:t>
+        <w:t xml:space="preserve">(4): CLI dry-run viser </w:t>
       </w:r>
       <w:proofErr w:type="spellStart"/>
       <w:r>
@@ -1455,6 +1436,22 @@
           <w:b/>
           <w:bCs/>
         </w:rPr>
+        <w:t>weather</w:t>
+      </w:r>
+      <w:proofErr w:type="spellEnd"/>
+      <w:r>
+        <w:rPr>
+          <w:b/>
+          <w:bCs/>
+        </w:rPr>
+        <w:t xml:space="preserve">-data + profil + estimatfelt i </w:t>
+      </w:r>
+      <w:proofErr w:type="spellStart"/>
+      <w:r>
+        <w:rPr>
+          <w:b/>
+          <w:bCs/>
+        </w:rPr>
         <w:t>stdout</w:t>
       </w:r>
       <w:proofErr w:type="spellEnd"/>
@@ -1463,14 +1460,14 @@
           <w:b/>
           <w:bCs/>
         </w:rPr>
-        <w:t>.</w:t>
+        <w:t>/JSON.</w:t>
       </w:r>
     </w:p>
     <w:p>
       <w:pPr>
         <w:numPr>
           <w:ilvl w:val="0"/>
-          <w:numId w:val="55"/>
+          <w:numId w:val="78"/>
         </w:numPr>
         <w:rPr>
           <w:b/>
@@ -1482,7 +1479,15 @@
           <w:b/>
           <w:bCs/>
         </w:rPr>
-        <w:t xml:space="preserve">(6): tests/test_no_watt.py med </w:t>
+        <w:t xml:space="preserve">(5): </w:t>
+      </w:r>
+      <w:proofErr w:type="gramStart"/>
+      <w:r>
+        <w:rPr>
+          <w:b/>
+          <w:bCs/>
+        </w:rPr>
+        <w:t>sjekk .</w:t>
       </w:r>
       <w:proofErr w:type="spellStart"/>
       <w:r>
@@ -1490,15 +1495,16 @@
           <w:b/>
           <w:bCs/>
         </w:rPr>
-        <w:t>fixtures</w:t>
+        <w:t>gitignore</w:t>
       </w:r>
       <w:proofErr w:type="spellEnd"/>
-      <w:r>
-        <w:rPr>
-          <w:b/>
-          <w:bCs/>
-        </w:rPr>
-        <w:t xml:space="preserve"> for “uten </w:t>
+      <w:proofErr w:type="gramEnd"/>
+      <w:r>
+        <w:rPr>
+          <w:b/>
+          <w:bCs/>
+        </w:rPr>
+        <w:t xml:space="preserve">; </w:t>
       </w:r>
       <w:proofErr w:type="spellStart"/>
       <w:r>
@@ -1506,15 +1512,24 @@
           <w:b/>
           <w:bCs/>
         </w:rPr>
-        <w:t>power</w:t>
+        <w:t>profile.</w:t>
+      </w:r>
+      <w:proofErr w:type="gramStart"/>
+      <w:r>
+        <w:rPr>
+          <w:b/>
+          <w:bCs/>
+        </w:rPr>
+        <w:t>sample.json</w:t>
       </w:r>
       <w:proofErr w:type="spellEnd"/>
-      <w:r>
-        <w:rPr>
-          <w:b/>
-          <w:bCs/>
-        </w:rPr>
-        <w:t xml:space="preserve">” og </w:t>
+      <w:proofErr w:type="gramEnd"/>
+      <w:r>
+        <w:rPr>
+          <w:b/>
+          <w:bCs/>
+        </w:rPr>
+        <w:t xml:space="preserve"> og </w:t>
       </w:r>
       <w:proofErr w:type="spellStart"/>
       <w:r>
@@ -1522,7 +1537,7 @@
           <w:b/>
           <w:bCs/>
         </w:rPr>
-        <w:t>device_watts</w:t>
+        <w:t>cache</w:t>
       </w:r>
       <w:proofErr w:type="spellEnd"/>
       <w:r>
@@ -1530,14 +1545,14 @@
           <w:b/>
           <w:bCs/>
         </w:rPr>
-        <w:t>=False.</w:t>
+        <w:t>-mappe finnes uten sensitive data.</w:t>
       </w:r>
     </w:p>
     <w:p>
       <w:pPr>
         <w:numPr>
           <w:ilvl w:val="0"/>
-          <w:numId w:val="55"/>
+          <w:numId w:val="78"/>
         </w:numPr>
         <w:rPr>
           <w:b/>
@@ -1549,7 +1564,7 @@
           <w:b/>
           <w:bCs/>
         </w:rPr>
-        <w:t xml:space="preserve">(7): </w:t>
+        <w:t>(</w:t>
       </w:r>
       <w:proofErr w:type="gramStart"/>
       <w:r>
@@ -1557,7 +1572,22 @@
           <w:b/>
           <w:bCs/>
         </w:rPr>
-        <w:t>sjekk .</w:t>
+        <w:t>6)</w:t>
+      </w:r>
+      <w:r>
+        <w:rPr>
+          <w:b/>
+          <w:bCs/>
+        </w:rPr>
+        <w:t>Re</w:t>
+      </w:r>
+      <w:proofErr w:type="gramEnd"/>
+      <w:r>
+        <w:rPr>
+          <w:b/>
+          <w:bCs/>
+        </w:rPr>
+        <w:t>-</w:t>
       </w:r>
       <w:proofErr w:type="spellStart"/>
       <w:r>
@@ -1565,16 +1595,15 @@
           <w:b/>
           <w:bCs/>
         </w:rPr>
-        <w:t>gitignore</w:t>
+        <w:t>enable</w:t>
       </w:r>
       <w:proofErr w:type="spellEnd"/>
-      <w:proofErr w:type="gramEnd"/>
-      <w:r>
-        <w:rPr>
-          <w:b/>
-          <w:bCs/>
-        </w:rPr>
-        <w:t xml:space="preserve">; eksempelfiler finnes og er tomme for </w:t>
+      <w:r>
+        <w:rPr>
+          <w:b/>
+          <w:bCs/>
+        </w:rPr>
+        <w:t xml:space="preserve"> Rust-tester – sikrer at kjernen ikke </w:t>
       </w:r>
       <w:proofErr w:type="spellStart"/>
       <w:r>
@@ -1582,7 +1611,7 @@
           <w:b/>
           <w:bCs/>
         </w:rPr>
-        <w:t>secrets</w:t>
+        <w:t>regress’er</w:t>
       </w:r>
       <w:proofErr w:type="spellEnd"/>
       <w:r>
@@ -1590,22 +1619,102 @@
           <w:b/>
           <w:bCs/>
         </w:rPr>
-        <w:t>.</w:t>
+        <w:t>. Lav risiko, høy verdi.</w:t>
       </w:r>
     </w:p>
     <w:p>
       <w:pPr>
-        <w:rPr>
-          <w:b/>
-          <w:bCs/>
-        </w:rPr>
-      </w:pPr>
-      <w:r>
-        <w:rPr>
-          <w:b/>
-          <w:bCs/>
-        </w:rPr>
-        <w:t>Forventet output (HALVFAST DEFAULT, konkretisert for S1B)</w:t>
+        <w:numPr>
+          <w:ilvl w:val="0"/>
+          <w:numId w:val="78"/>
+        </w:numPr>
+        <w:rPr>
+          <w:b/>
+          <w:bCs/>
+        </w:rPr>
+      </w:pPr>
+      <w:r>
+        <w:rPr>
+          <w:b/>
+          <w:bCs/>
+        </w:rPr>
+        <w:t>(</w:t>
+      </w:r>
+      <w:proofErr w:type="gramStart"/>
+      <w:r>
+        <w:rPr>
+          <w:b/>
+          <w:bCs/>
+        </w:rPr>
+        <w:t>7)</w:t>
+      </w:r>
+      <w:r>
+        <w:rPr>
+          <w:b/>
+          <w:bCs/>
+        </w:rPr>
+        <w:t>WD</w:t>
+      </w:r>
+      <w:proofErr w:type="gramEnd"/>
+      <w:r>
+        <w:rPr>
+          <w:b/>
+          <w:bCs/>
+        </w:rPr>
+        <w:t>=</w:t>
+      </w:r>
+      <w:proofErr w:type="spellStart"/>
+      <w:r>
+        <w:rPr>
+          <w:b/>
+          <w:bCs/>
+        </w:rPr>
+        <w:t>core</w:t>
+      </w:r>
+      <w:proofErr w:type="spellEnd"/>
+      <w:r>
+        <w:rPr>
+          <w:b/>
+          <w:bCs/>
+        </w:rPr>
+        <w:t>/ i CI-steg – enkelt grep som hindrer snublefeil.</w:t>
+      </w:r>
+    </w:p>
+    <w:p>
+      <w:pPr>
+        <w:rPr>
+          <w:b/>
+          <w:bCs/>
+        </w:rPr>
+      </w:pPr>
+    </w:p>
+    <w:p>
+      <w:pPr>
+        <w:rPr>
+          <w:b/>
+          <w:bCs/>
+        </w:rPr>
+      </w:pPr>
+      <w:r>
+        <w:rPr>
+          <w:b/>
+          <w:bCs/>
+        </w:rPr>
+        <w:t>Forventet output (HALVFAST DEFAULT, konkretisert for S</w:t>
+      </w:r>
+      <w:r>
+        <w:rPr>
+          <w:b/>
+          <w:bCs/>
+        </w:rPr>
+        <w:t>2</w:t>
+      </w:r>
+      <w:r>
+        <w:rPr>
+          <w:b/>
+          <w:bCs/>
+        </w:rPr>
+        <w:t>)</w:t>
       </w:r>
     </w:p>
     <w:p>
@@ -1624,7 +1733,7 @@
           <w:b/>
           <w:bCs/>
         </w:rPr>
-        <w:t xml:space="preserve">Filer: </w:t>
+        <w:t xml:space="preserve">• Filer: </w:t>
       </w:r>
       <w:proofErr w:type="spellStart"/>
       <w:r>
@@ -1656,7 +1765,7 @@
           <w:b/>
           <w:bCs/>
         </w:rPr>
-        <w:t xml:space="preserve">/lib.rs, cli/analyze.py, tests/test_no_watt.py, </w:t>
+        <w:t xml:space="preserve">/lib.rs, </w:t>
       </w:r>
       <w:proofErr w:type="spellStart"/>
       <w:r>
@@ -1672,7 +1781,23 @@
           <w:b/>
           <w:bCs/>
         </w:rPr>
-        <w:t>/tests/analyzer_no_watt.rs</w:t>
+        <w:t>/</w:t>
+      </w:r>
+      <w:proofErr w:type="spellStart"/>
+      <w:r>
+        <w:rPr>
+          <w:b/>
+          <w:bCs/>
+        </w:rPr>
+        <w:t>src</w:t>
+      </w:r>
+      <w:proofErr w:type="spellEnd"/>
+      <w:r>
+        <w:rPr>
+          <w:b/>
+          <w:bCs/>
+        </w:rPr>
+        <w:t>/metrics.rs, cli/analyze.py, tests/** (vær/profil-tester)</w:t>
       </w:r>
       <w:proofErr w:type="gramStart"/>
       <w:r>
@@ -1697,7 +1822,7 @@
           <w:b/>
           <w:bCs/>
         </w:rPr>
-        <w:t xml:space="preserve">, cli/tokens_example.py, </w:t>
+        <w:t xml:space="preserve">, </w:t>
       </w:r>
       <w:proofErr w:type="spellStart"/>
       <w:r>
@@ -1722,280 +1847,6 @@
           <w:bCs/>
         </w:rPr>
         <w:t>last_import.sample.json</w:t>
-      </w:r>
-      <w:proofErr w:type="spellEnd"/>
-    </w:p>
-    <w:p>
-      <w:pPr>
-        <w:numPr>
-          <w:ilvl w:val="0"/>
-          <w:numId w:val="56"/>
-        </w:numPr>
-        <w:rPr>
-          <w:b/>
-          <w:bCs/>
-        </w:rPr>
-      </w:pPr>
-      <w:proofErr w:type="spellStart"/>
-      <w:r>
-        <w:rPr>
-          <w:b/>
-          <w:bCs/>
-        </w:rPr>
-        <w:t>Commits</w:t>
-      </w:r>
-      <w:proofErr w:type="spellEnd"/>
-      <w:r>
-        <w:rPr>
-          <w:b/>
-          <w:bCs/>
-        </w:rPr>
-        <w:t>:</w:t>
-      </w:r>
-    </w:p>
-    <w:p>
-      <w:pPr>
-        <w:numPr>
-          <w:ilvl w:val="1"/>
-          <w:numId w:val="56"/>
-        </w:numPr>
-        <w:rPr>
-          <w:b/>
-          <w:bCs/>
-        </w:rPr>
-      </w:pPr>
-      <w:proofErr w:type="spellStart"/>
-      <w:r>
-        <w:rPr>
-          <w:b/>
-          <w:bCs/>
-        </w:rPr>
-        <w:t>route</w:t>
-      </w:r>
-      <w:proofErr w:type="spellEnd"/>
-      <w:r>
-        <w:rPr>
-          <w:b/>
-          <w:bCs/>
-        </w:rPr>
-        <w:t xml:space="preserve"> </w:t>
-      </w:r>
-      <w:proofErr w:type="spellStart"/>
-      <w:r>
-        <w:rPr>
-          <w:b/>
-          <w:bCs/>
-        </w:rPr>
-        <w:t>no-power</w:t>
-      </w:r>
-      <w:proofErr w:type="spellEnd"/>
-      <w:r>
-        <w:rPr>
-          <w:b/>
-          <w:bCs/>
-        </w:rPr>
-        <w:t xml:space="preserve"> sessions to </w:t>
-      </w:r>
-      <w:proofErr w:type="spellStart"/>
-      <w:r>
-        <w:rPr>
-          <w:b/>
-          <w:bCs/>
-        </w:rPr>
-        <w:t>hr_only</w:t>
-      </w:r>
-      <w:proofErr w:type="spellEnd"/>
-      <w:r>
-        <w:rPr>
-          <w:b/>
-          <w:bCs/>
-        </w:rPr>
-        <w:t xml:space="preserve">; </w:t>
-      </w:r>
-      <w:proofErr w:type="spellStart"/>
-      <w:r>
-        <w:rPr>
-          <w:b/>
-          <w:bCs/>
-        </w:rPr>
-        <w:t>structured</w:t>
-      </w:r>
-      <w:proofErr w:type="spellEnd"/>
-      <w:r>
-        <w:rPr>
-          <w:b/>
-          <w:bCs/>
-        </w:rPr>
-        <w:t xml:space="preserve"> </w:t>
-      </w:r>
-      <w:proofErr w:type="gramStart"/>
-      <w:r>
-        <w:rPr>
-          <w:b/>
-          <w:bCs/>
-        </w:rPr>
-        <w:t>WARN(</w:t>
-      </w:r>
-      <w:proofErr w:type="spellStart"/>
-      <w:proofErr w:type="gramEnd"/>
-      <w:r>
-        <w:rPr>
-          <w:b/>
-          <w:bCs/>
-        </w:rPr>
-        <w:t>no_power_reason</w:t>
-      </w:r>
-      <w:proofErr w:type="spellEnd"/>
-      <w:r>
-        <w:rPr>
-          <w:b/>
-          <w:bCs/>
-        </w:rPr>
-        <w:t>)</w:t>
-      </w:r>
-    </w:p>
-    <w:p>
-      <w:pPr>
-        <w:numPr>
-          <w:ilvl w:val="1"/>
-          <w:numId w:val="56"/>
-        </w:numPr>
-        <w:rPr>
-          <w:b/>
-          <w:bCs/>
-        </w:rPr>
-      </w:pPr>
-      <w:proofErr w:type="spellStart"/>
-      <w:r>
-        <w:rPr>
-          <w:b/>
-          <w:bCs/>
-        </w:rPr>
-        <w:t>counters</w:t>
-      </w:r>
-      <w:proofErr w:type="spellEnd"/>
-      <w:r>
-        <w:rPr>
-          <w:b/>
-          <w:bCs/>
-        </w:rPr>
-        <w:t xml:space="preserve"> for </w:t>
-      </w:r>
-      <w:proofErr w:type="spellStart"/>
-      <w:r>
-        <w:rPr>
-          <w:b/>
-          <w:bCs/>
-        </w:rPr>
-        <w:t>no-power</w:t>
-      </w:r>
-      <w:proofErr w:type="spellEnd"/>
-      <w:r>
-        <w:rPr>
-          <w:b/>
-          <w:bCs/>
-        </w:rPr>
-        <w:t>; tests (</w:t>
-      </w:r>
-      <w:proofErr w:type="spellStart"/>
-      <w:r>
-        <w:rPr>
-          <w:b/>
-          <w:bCs/>
-        </w:rPr>
-        <w:t>pytest</w:t>
-      </w:r>
-      <w:proofErr w:type="spellEnd"/>
-      <w:r>
-        <w:rPr>
-          <w:b/>
-          <w:bCs/>
-        </w:rPr>
-        <w:t xml:space="preserve"> + rust)</w:t>
-      </w:r>
-    </w:p>
-    <w:p>
-      <w:pPr>
-        <w:numPr>
-          <w:ilvl w:val="1"/>
-          <w:numId w:val="56"/>
-        </w:numPr>
-        <w:rPr>
-          <w:b/>
-          <w:bCs/>
-        </w:rPr>
-      </w:pPr>
-      <w:proofErr w:type="spellStart"/>
-      <w:r>
-        <w:rPr>
-          <w:b/>
-          <w:bCs/>
-        </w:rPr>
-        <w:t>git</w:t>
-      </w:r>
-      <w:proofErr w:type="spellEnd"/>
-      <w:r>
-        <w:rPr>
-          <w:b/>
-          <w:bCs/>
-        </w:rPr>
-        <w:t xml:space="preserve"> hygiene + </w:t>
-      </w:r>
-      <w:proofErr w:type="spellStart"/>
-      <w:r>
-        <w:rPr>
-          <w:b/>
-          <w:bCs/>
-        </w:rPr>
-        <w:t>example</w:t>
-      </w:r>
-      <w:proofErr w:type="spellEnd"/>
-      <w:r>
-        <w:rPr>
-          <w:b/>
-          <w:bCs/>
-        </w:rPr>
-        <w:t xml:space="preserve"> </w:t>
-      </w:r>
-      <w:proofErr w:type="spellStart"/>
-      <w:r>
-        <w:rPr>
-          <w:b/>
-          <w:bCs/>
-        </w:rPr>
-        <w:t>setup</w:t>
-      </w:r>
-      <w:proofErr w:type="spellEnd"/>
-      <w:r>
-        <w:rPr>
-          <w:b/>
-          <w:bCs/>
-        </w:rPr>
-        <w:t xml:space="preserve">; dry-run </w:t>
-      </w:r>
-      <w:proofErr w:type="spellStart"/>
-      <w:r>
-        <w:rPr>
-          <w:b/>
-          <w:bCs/>
-        </w:rPr>
-        <w:t>publish</w:t>
-      </w:r>
-      <w:proofErr w:type="spellEnd"/>
-      <w:r>
-        <w:rPr>
-          <w:b/>
-          <w:bCs/>
-        </w:rPr>
-        <w:t xml:space="preserve"> </w:t>
-      </w:r>
-      <w:proofErr w:type="spellStart"/>
-      <w:r>
-        <w:rPr>
-          <w:b/>
-          <w:bCs/>
-        </w:rPr>
-        <w:t>warning</w:t>
       </w:r>
       <w:proofErr w:type="spellEnd"/>
     </w:p>
@@ -2101,7 +1952,6 @@
     </w:p>
     <w:p>
       <w:r>
-        <w:lastRenderedPageBreak/>
         <w:t>Status: [Ferdig / Delvis ferdig / Feil gjenstår]</w:t>
       </w:r>
     </w:p>
@@ -2217,6 +2067,7 @@
         </w:numPr>
       </w:pPr>
       <w:r>
+        <w:lastRenderedPageBreak/>
         <w:t xml:space="preserve">Lim inn nederst i Temate.md under </w:t>
       </w:r>
       <w:r>
@@ -2638,7 +2489,6 @@
         </w:numPr>
       </w:pPr>
       <w:r>
-        <w:lastRenderedPageBreak/>
         <w:t>Marker eventuelle avhengigheter som åpne.</w:t>
       </w:r>
     </w:p>
@@ -2776,6 +2626,7 @@
           <w:b/>
           <w:bCs/>
         </w:rPr>
+        <w:lastRenderedPageBreak/>
         <w:t>Dokumentasjon:</w:t>
       </w:r>
       <w:r>
@@ -3062,7 +2913,21 @@
           <w:b/>
           <w:bCs/>
         </w:rPr>
-        <w:t xml:space="preserve"> Eksempel (S1 ferdig → neste S2)</w:t>
+        <w:t xml:space="preserve"> Eksempel (S1</w:t>
+      </w:r>
+      <w:r>
+        <w:rPr>
+          <w:b/>
+          <w:bCs/>
+        </w:rPr>
+        <w:t>B</w:t>
+      </w:r>
+      <w:r>
+        <w:rPr>
+          <w:b/>
+          <w:bCs/>
+        </w:rPr>
+        <w:t xml:space="preserve"> ferdig → neste S2)</w:t>
       </w:r>
     </w:p>
     <w:p>
@@ -13282,6 +13147,155 @@
     </w:lvl>
   </w:abstractNum>
   <w:abstractNum w:abstractNumId="73" w15:restartNumberingAfterBreak="0">
+    <w:nsid w:val="7AED1E92"/>
+    <w:multiLevelType w:val="multilevel"/>
+    <w:tmpl w:val="10EED7EA"/>
+    <w:lvl w:ilvl="0">
+      <w:start w:val="1"/>
+      <w:numFmt w:val="bullet"/>
+      <w:lvlText w:val=""/>
+      <w:lvlJc w:val="left"/>
+      <w:pPr>
+        <w:tabs>
+          <w:tab w:val="num" w:pos="720"/>
+        </w:tabs>
+        <w:ind w:left="720" w:hanging="360"/>
+      </w:pPr>
+      <w:rPr>
+        <w:rFonts w:ascii="Symbol" w:hAnsi="Symbol" w:hint="default"/>
+        <w:sz w:val="20"/>
+      </w:rPr>
+    </w:lvl>
+    <w:lvl w:ilvl="1" w:tentative="1">
+      <w:start w:val="1"/>
+      <w:numFmt w:val="bullet"/>
+      <w:lvlText w:val="o"/>
+      <w:lvlJc w:val="left"/>
+      <w:pPr>
+        <w:tabs>
+          <w:tab w:val="num" w:pos="1440"/>
+        </w:tabs>
+        <w:ind w:left="1440" w:hanging="360"/>
+      </w:pPr>
+      <w:rPr>
+        <w:rFonts w:ascii="Courier New" w:hAnsi="Courier New" w:hint="default"/>
+        <w:sz w:val="20"/>
+      </w:rPr>
+    </w:lvl>
+    <w:lvl w:ilvl="2" w:tentative="1">
+      <w:start w:val="1"/>
+      <w:numFmt w:val="bullet"/>
+      <w:lvlText w:val=""/>
+      <w:lvlJc w:val="left"/>
+      <w:pPr>
+        <w:tabs>
+          <w:tab w:val="num" w:pos="2160"/>
+        </w:tabs>
+        <w:ind w:left="2160" w:hanging="360"/>
+      </w:pPr>
+      <w:rPr>
+        <w:rFonts w:ascii="Wingdings" w:hAnsi="Wingdings" w:hint="default"/>
+        <w:sz w:val="20"/>
+      </w:rPr>
+    </w:lvl>
+    <w:lvl w:ilvl="3" w:tentative="1">
+      <w:start w:val="1"/>
+      <w:numFmt w:val="bullet"/>
+      <w:lvlText w:val=""/>
+      <w:lvlJc w:val="left"/>
+      <w:pPr>
+        <w:tabs>
+          <w:tab w:val="num" w:pos="2880"/>
+        </w:tabs>
+        <w:ind w:left="2880" w:hanging="360"/>
+      </w:pPr>
+      <w:rPr>
+        <w:rFonts w:ascii="Wingdings" w:hAnsi="Wingdings" w:hint="default"/>
+        <w:sz w:val="20"/>
+      </w:rPr>
+    </w:lvl>
+    <w:lvl w:ilvl="4" w:tentative="1">
+      <w:start w:val="1"/>
+      <w:numFmt w:val="bullet"/>
+      <w:lvlText w:val=""/>
+      <w:lvlJc w:val="left"/>
+      <w:pPr>
+        <w:tabs>
+          <w:tab w:val="num" w:pos="3600"/>
+        </w:tabs>
+        <w:ind w:left="3600" w:hanging="360"/>
+      </w:pPr>
+      <w:rPr>
+        <w:rFonts w:ascii="Wingdings" w:hAnsi="Wingdings" w:hint="default"/>
+        <w:sz w:val="20"/>
+      </w:rPr>
+    </w:lvl>
+    <w:lvl w:ilvl="5" w:tentative="1">
+      <w:start w:val="1"/>
+      <w:numFmt w:val="bullet"/>
+      <w:lvlText w:val=""/>
+      <w:lvlJc w:val="left"/>
+      <w:pPr>
+        <w:tabs>
+          <w:tab w:val="num" w:pos="4320"/>
+        </w:tabs>
+        <w:ind w:left="4320" w:hanging="360"/>
+      </w:pPr>
+      <w:rPr>
+        <w:rFonts w:ascii="Wingdings" w:hAnsi="Wingdings" w:hint="default"/>
+        <w:sz w:val="20"/>
+      </w:rPr>
+    </w:lvl>
+    <w:lvl w:ilvl="6" w:tentative="1">
+      <w:start w:val="1"/>
+      <w:numFmt w:val="bullet"/>
+      <w:lvlText w:val=""/>
+      <w:lvlJc w:val="left"/>
+      <w:pPr>
+        <w:tabs>
+          <w:tab w:val="num" w:pos="5040"/>
+        </w:tabs>
+        <w:ind w:left="5040" w:hanging="360"/>
+      </w:pPr>
+      <w:rPr>
+        <w:rFonts w:ascii="Wingdings" w:hAnsi="Wingdings" w:hint="default"/>
+        <w:sz w:val="20"/>
+      </w:rPr>
+    </w:lvl>
+    <w:lvl w:ilvl="7" w:tentative="1">
+      <w:start w:val="1"/>
+      <w:numFmt w:val="bullet"/>
+      <w:lvlText w:val=""/>
+      <w:lvlJc w:val="left"/>
+      <w:pPr>
+        <w:tabs>
+          <w:tab w:val="num" w:pos="5760"/>
+        </w:tabs>
+        <w:ind w:left="5760" w:hanging="360"/>
+      </w:pPr>
+      <w:rPr>
+        <w:rFonts w:ascii="Wingdings" w:hAnsi="Wingdings" w:hint="default"/>
+        <w:sz w:val="20"/>
+      </w:rPr>
+    </w:lvl>
+    <w:lvl w:ilvl="8" w:tentative="1">
+      <w:start w:val="1"/>
+      <w:numFmt w:val="bullet"/>
+      <w:lvlText w:val=""/>
+      <w:lvlJc w:val="left"/>
+      <w:pPr>
+        <w:tabs>
+          <w:tab w:val="num" w:pos="6480"/>
+        </w:tabs>
+        <w:ind w:left="6480" w:hanging="360"/>
+      </w:pPr>
+      <w:rPr>
+        <w:rFonts w:ascii="Wingdings" w:hAnsi="Wingdings" w:hint="default"/>
+        <w:sz w:val="20"/>
+      </w:rPr>
+    </w:lvl>
+  </w:abstractNum>
+  <w:abstractNum w:abstractNumId="74" w15:restartNumberingAfterBreak="0">
     <w:nsid w:val="7B832B69"/>
     <w:multiLevelType w:val="multilevel"/>
     <w:tmpl w:val="403222A0"/>
@@ -13394,7 +13408,7 @@
       </w:pPr>
     </w:lvl>
   </w:abstractNum>
-  <w:abstractNum w:abstractNumId="74" w15:restartNumberingAfterBreak="0">
+  <w:abstractNum w:abstractNumId="75" w15:restartNumberingAfterBreak="0">
     <w:nsid w:val="7C477165"/>
     <w:multiLevelType w:val="multilevel"/>
     <w:tmpl w:val="18BC625C"/>
@@ -13543,7 +13557,7 @@
       </w:rPr>
     </w:lvl>
   </w:abstractNum>
-  <w:abstractNum w:abstractNumId="75" w15:restartNumberingAfterBreak="0">
+  <w:abstractNum w:abstractNumId="76" w15:restartNumberingAfterBreak="0">
     <w:nsid w:val="7C4B2537"/>
     <w:multiLevelType w:val="multilevel"/>
     <w:tmpl w:val="C86EDFDC"/>
@@ -13804,7 +13818,7 @@
     <w:abstractNumId w:val="19"/>
   </w:num>
   <w:num w:numId="50" w16cid:durableId="1541477396">
-    <w:abstractNumId w:val="75"/>
+    <w:abstractNumId w:val="76"/>
   </w:num>
   <w:num w:numId="51" w16cid:durableId="739906947">
     <w:abstractNumId w:val="5"/>
@@ -13831,7 +13845,7 @@
     <w:abstractNumId w:val="21"/>
   </w:num>
   <w:num w:numId="59" w16cid:durableId="1846899610">
-    <w:abstractNumId w:val="73"/>
+    <w:abstractNumId w:val="74"/>
   </w:num>
   <w:num w:numId="60" w16cid:durableId="79761213">
     <w:abstractNumId w:val="32"/>
@@ -13878,7 +13892,7 @@
     <w:abstractNumId w:val="17"/>
   </w:num>
   <w:num w:numId="69" w16cid:durableId="2106999439">
-    <w:abstractNumId w:val="74"/>
+    <w:abstractNumId w:val="75"/>
   </w:num>
   <w:num w:numId="70" w16cid:durableId="2006976691">
     <w:abstractNumId w:val="39"/>
@@ -13903,6 +13917,9 @@
   </w:num>
   <w:num w:numId="77" w16cid:durableId="67002818">
     <w:abstractNumId w:val="49"/>
+  </w:num>
+  <w:num w:numId="78" w16cid:durableId="1820152996">
+    <w:abstractNumId w:val="73"/>
   </w:num>
 </w:numbering>
 </file>

</xml_diff>